<commit_message>
Whoops! Render to HTML (previously rendered to Word)
</commit_message>
<xml_diff>
--- a/docs/grandma_recipe.docx
+++ b/docs/grandma_recipe.docx
@@ -3754,7 +3754,11 @@
     </w:p>
     <w:p>
       <w:pPr>
-        <w:pStyle w:val="BodyText"/>
+        <w:numPr>
+          <w:ilvl w:val="0"/>
+          <w:numId w:val="1008"/>
+        </w:numPr>
+        <w:pStyle w:val="Compact"/>
       </w:pPr>
       <w:r>
         <w:t xml:space="preserve">To get started, change your project configuration to use docs as the output-dir. For example:</w:t>
@@ -3798,6 +3802,28 @@
           <w:rStyle w:val="VerbatimChar"/>
         </w:rPr>
         <w:t xml:space="preserve">touch .nojekyll</w:t>
+      </w:r>
+    </w:p>
+    <w:p>
+      <w:pPr>
+        <w:numPr>
+          <w:ilvl w:val="0"/>
+          <w:numId w:val="1009"/>
+        </w:numPr>
+      </w:pPr>
+      <w:r>
+        <w:t xml:space="preserve">Render and push to Github.</w:t>
+      </w:r>
+    </w:p>
+    <w:p>
+      <w:pPr>
+        <w:numPr>
+          <w:ilvl w:val="0"/>
+          <w:numId w:val="1009"/>
+        </w:numPr>
+      </w:pPr>
+      <w:r>
+        <w:t xml:space="preserve">Finally, configure your GitHub repository to publish from the docs directory of your main branch.</w:t>
       </w:r>
     </w:p>
     <w:bookmarkEnd w:id="44"/>
@@ -4179,6 +4205,91 @@
     </w:lvl>
     <w:lvl w:ilvl="8">
       <w:start w:val="1"/>
+      <w:numFmt w:val="decimal"/>
+      <w:lvlText w:val="%9."/>
+      <w:lvlJc w:val="left"/>
+      <w:pPr>
+        <w:ind w:left="6480" w:hanging="480"/>
+      </w:pPr>
+    </w:lvl>
+  </w:abstractNum>
+  <w:abstractNum w:abstractNumId="99412">
+    <w:nsid w:val="A99412"/>
+    <w:multiLevelType w:val="multilevel"/>
+    <w:lvl w:ilvl="0">
+      <w:start w:val="2"/>
+      <w:numFmt w:val="decimal"/>
+      <w:lvlText w:val="%1."/>
+      <w:lvlJc w:val="left"/>
+      <w:pPr>
+        <w:ind w:left="720" w:hanging="480"/>
+      </w:pPr>
+    </w:lvl>
+    <w:lvl w:ilvl="1">
+      <w:start w:val="2"/>
+      <w:numFmt w:val="decimal"/>
+      <w:lvlText w:val="%2."/>
+      <w:lvlJc w:val="left"/>
+      <w:pPr>
+        <w:ind w:left="1440" w:hanging="480"/>
+      </w:pPr>
+    </w:lvl>
+    <w:lvl w:ilvl="2">
+      <w:start w:val="2"/>
+      <w:numFmt w:val="decimal"/>
+      <w:lvlText w:val="%3."/>
+      <w:lvlJc w:val="left"/>
+      <w:pPr>
+        <w:ind w:left="2160" w:hanging="480"/>
+      </w:pPr>
+    </w:lvl>
+    <w:lvl w:ilvl="3">
+      <w:start w:val="2"/>
+      <w:numFmt w:val="decimal"/>
+      <w:lvlText w:val="%4."/>
+      <w:lvlJc w:val="left"/>
+      <w:pPr>
+        <w:ind w:left="2880" w:hanging="480"/>
+      </w:pPr>
+    </w:lvl>
+    <w:lvl w:ilvl="4">
+      <w:start w:val="2"/>
+      <w:numFmt w:val="decimal"/>
+      <w:lvlText w:val="%5."/>
+      <w:lvlJc w:val="left"/>
+      <w:pPr>
+        <w:ind w:left="3600" w:hanging="480"/>
+      </w:pPr>
+    </w:lvl>
+    <w:lvl w:ilvl="5">
+      <w:start w:val="2"/>
+      <w:numFmt w:val="decimal"/>
+      <w:lvlText w:val="%6."/>
+      <w:lvlJc w:val="left"/>
+      <w:pPr>
+        <w:ind w:left="4320" w:hanging="480"/>
+      </w:pPr>
+    </w:lvl>
+    <w:lvl w:ilvl="6">
+      <w:start w:val="2"/>
+      <w:numFmt w:val="decimal"/>
+      <w:lvlText w:val="%7."/>
+      <w:lvlJc w:val="left"/>
+      <w:pPr>
+        <w:ind w:left="5040" w:hanging="480"/>
+      </w:pPr>
+    </w:lvl>
+    <w:lvl w:ilvl="7">
+      <w:start w:val="2"/>
+      <w:numFmt w:val="decimal"/>
+      <w:lvlText w:val="%8."/>
+      <w:lvlJc w:val="left"/>
+      <w:pPr>
+        <w:ind w:left="5760" w:hanging="480"/>
+      </w:pPr>
+    </w:lvl>
+    <w:lvl w:ilvl="8">
+      <w:start w:val="2"/>
       <w:numFmt w:val="decimal"/>
       <w:lvlText w:val="%9."/>
       <w:lvlJc w:val="left"/>
@@ -4237,6 +4348,66 @@
   </w:num>
   <w:num w:numId="1007">
     <w:abstractNumId w:val="991"/>
+  </w:num>
+  <w:num w:numId="1008">
+    <w:abstractNumId w:val="99411"/>
+    <w:lvlOverride w:ilvl="0">
+      <w:startOverride w:val="1"/>
+    </w:lvlOverride>
+    <w:lvlOverride w:ilvl="1">
+      <w:startOverride w:val="1"/>
+    </w:lvlOverride>
+    <w:lvlOverride w:ilvl="2">
+      <w:startOverride w:val="1"/>
+    </w:lvlOverride>
+    <w:lvlOverride w:ilvl="3">
+      <w:startOverride w:val="1"/>
+    </w:lvlOverride>
+    <w:lvlOverride w:ilvl="4">
+      <w:startOverride w:val="1"/>
+    </w:lvlOverride>
+    <w:lvlOverride w:ilvl="5">
+      <w:startOverride w:val="1"/>
+    </w:lvlOverride>
+    <w:lvlOverride w:ilvl="6">
+      <w:startOverride w:val="1"/>
+    </w:lvlOverride>
+    <w:lvlOverride w:ilvl="7">
+      <w:startOverride w:val="1"/>
+    </w:lvlOverride>
+    <w:lvlOverride w:ilvl="8">
+      <w:startOverride w:val="1"/>
+    </w:lvlOverride>
+  </w:num>
+  <w:num w:numId="1009">
+    <w:abstractNumId w:val="99412"/>
+    <w:lvlOverride w:ilvl="0">
+      <w:startOverride w:val="2"/>
+    </w:lvlOverride>
+    <w:lvlOverride w:ilvl="1">
+      <w:startOverride w:val="2"/>
+    </w:lvlOverride>
+    <w:lvlOverride w:ilvl="2">
+      <w:startOverride w:val="2"/>
+    </w:lvlOverride>
+    <w:lvlOverride w:ilvl="3">
+      <w:startOverride w:val="2"/>
+    </w:lvlOverride>
+    <w:lvlOverride w:ilvl="4">
+      <w:startOverride w:val="2"/>
+    </w:lvlOverride>
+    <w:lvlOverride w:ilvl="5">
+      <w:startOverride w:val="2"/>
+    </w:lvlOverride>
+    <w:lvlOverride w:ilvl="6">
+      <w:startOverride w:val="2"/>
+    </w:lvlOverride>
+    <w:lvlOverride w:ilvl="7">
+      <w:startOverride w:val="2"/>
+    </w:lvlOverride>
+    <w:lvlOverride w:ilvl="8">
+      <w:startOverride w:val="2"/>
+    </w:lvlOverride>
   </w:num>
 </w:numbering>
 </file>

</xml_diff>